<commit_message>
Updates to eCRNow Configuration Guide.
</commit_message>
<xml_diff>
--- a/documents/eCR Now App Configuration Guide_Release3.0.docx
+++ b/documents/eCR Now App Configuration Guide_Release3.0.docx
@@ -778,42 +778,15 @@
         </w:rPr>
         <w:t xml:space="preserve">Backend – This follows the </w:t>
       </w:r>
-      <w:r>
-        <w:rPr>
-          <w:bCs/>
-        </w:rPr>
-        <w:fldChar w:fldCharType="begin"/>
-      </w:r>
-      <w:r>
-        <w:rPr>
-          <w:bCs/>
-        </w:rPr>
-        <w:instrText xml:space="preserve"> HYPERLINK "https://build.fhir.org/ig/HL7/smart-app-launch/backend-services.html" </w:instrText>
-      </w:r>
-      <w:r>
-        <w:rPr>
-          <w:bCs/>
-        </w:rPr>
-      </w:r>
-      <w:r>
-        <w:rPr>
-          <w:bCs/>
-        </w:rPr>
-        <w:fldChar w:fldCharType="separate"/>
-      </w:r>
-      <w:r>
-        <w:rPr>
-          <w:rStyle w:val="Hyperlink"/>
-          <w:bCs/>
-        </w:rPr>
-        <w:t>SMART on FHIR Backend Services</w:t>
-      </w:r>
-      <w:r>
-        <w:rPr>
-          <w:bCs/>
-        </w:rPr>
-        <w:fldChar w:fldCharType="end"/>
-      </w:r>
+      <w:hyperlink r:id="rId11" w:history="1">
+        <w:r>
+          <w:rPr>
+            <w:rStyle w:val="Hyperlink"/>
+            <w:bCs/>
+          </w:rPr>
+          <w:t>SMART on FHIR Backend Services</w:t>
+        </w:r>
+      </w:hyperlink>
       <w:r>
         <w:rPr>
           <w:bCs/>
@@ -937,25 +910,7 @@
         <w:rPr>
           <w:bCs/>
         </w:rPr>
-        <w:t>EHR Supports</w:t>
-      </w:r>
-      <w:r>
-        <w:rPr>
-          <w:bCs/>
-        </w:rPr>
-        <w:t xml:space="preserve"> </w:t>
-      </w:r>
-      <w:r>
-        <w:rPr>
-          <w:bCs/>
-        </w:rPr>
-        <w:t>Subscriptions</w:t>
-      </w:r>
-      <w:r>
-        <w:rPr>
-          <w:bCs/>
-        </w:rPr>
-        <w:t xml:space="preserve"> Parameter: </w:t>
+        <w:t xml:space="preserve">EHR Supports Subscriptions Parameter: </w:t>
       </w:r>
     </w:p>
     <w:p>
@@ -987,13 +942,7 @@
         <w:rPr>
           <w:bCs/>
         </w:rPr>
-        <w:t xml:space="preserve"> be turned on when the EHR </w:t>
-      </w:r>
-      <w:r>
-        <w:rPr>
-          <w:bCs/>
-        </w:rPr>
-        <w:t>supports FHIR Subscriptions capability.</w:t>
+        <w:t xml:space="preserve"> be turned on when the EHR supports FHIR Subscriptions capability.</w:t>
       </w:r>
     </w:p>
     <w:p>
@@ -1050,7 +999,7 @@
                     <pic:cNvPicPr/>
                   </pic:nvPicPr>
                   <pic:blipFill>
-                    <a:blip r:embed="rId11" cstate="print">
+                    <a:blip r:embed="rId12" cstate="print">
                       <a:extLst>
                         <a:ext uri="{28A0092B-C50C-407E-A947-70E740481C1C}">
                           <a14:useLocalDpi xmlns:a14="http://schemas.microsoft.com/office/drawing/2010/main" val="0"/>
@@ -1116,14 +1065,14 @@
         <w:rPr>
           <w:bCs/>
         </w:rPr>
-        <w:t>The M</w:t>
-      </w:r>
-      <w:proofErr w:type="spellStart"/>
-      <w:r>
-        <w:rPr>
-          <w:bCs/>
-        </w:rPr>
-        <w:t>ulti Tenant</w:t>
+        <w:t xml:space="preserve">The </w:t>
+      </w:r>
+      <w:proofErr w:type="spellStart"/>
+      <w:r>
+        <w:rPr>
+          <w:bCs/>
+        </w:rPr>
+        <w:t>Multi Tenant</w:t>
       </w:r>
       <w:proofErr w:type="spellEnd"/>
       <w:r>
@@ -1227,25 +1176,7 @@
         <w:rPr>
           <w:bCs/>
         </w:rPr>
-        <w:t xml:space="preserve">: The </w:t>
-      </w:r>
-      <w:r>
-        <w:rPr>
-          <w:bCs/>
-        </w:rPr>
-        <w:t>Username/Password</w:t>
-      </w:r>
-      <w:r>
-        <w:rPr>
-          <w:bCs/>
-        </w:rPr>
-        <w:t xml:space="preserve"> Authorization is similar to the System Launch, except that </w:t>
-      </w:r>
-      <w:r>
-        <w:rPr>
-          <w:bCs/>
-        </w:rPr>
-        <w:t>instead of client Id</w:t>
+        <w:t>: The Username/Password Authorization is similar to the System Launch, except that instead of client Id</w:t>
       </w:r>
       <w:r>
         <w:rPr>
@@ -1299,28 +1230,7 @@
           <w:b/>
           <w:u w:val="single"/>
         </w:rPr>
-        <w:t xml:space="preserve">Step </w:t>
-      </w:r>
-      <w:r>
-        <w:rPr>
-          <w:b/>
-          <w:u w:val="single"/>
-        </w:rPr>
-        <w:t>4</w:t>
-      </w:r>
-      <w:r>
-        <w:rPr>
-          <w:b/>
-          <w:u w:val="single"/>
-        </w:rPr>
-        <w:t xml:space="preserve">: </w:t>
-      </w:r>
-      <w:r>
-        <w:rPr>
-          <w:b/>
-          <w:u w:val="single"/>
-        </w:rPr>
-        <w:t>Transport</w:t>
+        <w:t>Step 4: Transport</w:t>
       </w:r>
       <w:r>
         <w:rPr>
@@ -1515,16 +1425,7 @@
         </w:numPr>
       </w:pPr>
       <w:r>
-        <w:t xml:space="preserve">The app will handoff the messages to a </w:t>
-      </w:r>
-      <w:r>
-        <w:t>FHIR</w:t>
-      </w:r>
-      <w:r>
-        <w:t xml:space="preserve"> endpoint hosted by the </w:t>
-      </w:r>
-      <w:r>
-        <w:t>PHA or an Intermediary.</w:t>
+        <w:t>The app will handoff the messages to a FHIR endpoint hosted by the PHA or an Intermediary.</w:t>
       </w:r>
     </w:p>
     <w:p>
@@ -1557,10 +1458,7 @@
       </w:r>
       <w:proofErr w:type="spellEnd"/>
       <w:r>
-        <w:t xml:space="preserve"> piloting and testing</w:t>
-      </w:r>
-      <w:r>
-        <w:t>.</w:t>
+        <w:t xml:space="preserve"> piloting and testing.</w:t>
       </w:r>
     </w:p>
     <w:p>
@@ -1592,13 +1490,7 @@
       </w:r>
       <w:proofErr w:type="gramEnd"/>
       <w:r>
-        <w:t xml:space="preserve"> </w:t>
-      </w:r>
-      <w:r>
-        <w:t>XDR</w:t>
-      </w:r>
-      <w:r>
-        <w:t xml:space="preserve"> endpoint hosted by the healthcare organization.</w:t>
+        <w:t xml:space="preserve"> XDR endpoint hosted by the healthcare organization.</w:t>
       </w:r>
     </w:p>
     <w:p>
@@ -1610,24 +1502,15 @@
         </w:numPr>
       </w:pPr>
       <w:r>
-        <w:t xml:space="preserve">The </w:t>
-      </w:r>
-      <w:r>
-        <w:t xml:space="preserve">XDR endpoint is expected to be a RESTful endpoint. The </w:t>
+        <w:t xml:space="preserve">The XDR endpoint is expected to be a RESTful endpoint. The </w:t>
       </w:r>
       <w:proofErr w:type="gramStart"/>
       <w:r>
-        <w:t xml:space="preserve">Healthcare </w:t>
-      </w:r>
-      <w:r>
-        <w:t xml:space="preserve"> organization</w:t>
+        <w:t>Healthcare  organization</w:t>
       </w:r>
       <w:proofErr w:type="gramEnd"/>
       <w:r>
-        <w:t xml:space="preserve"> is then responsible to take the payload and submit it to the Intermediary/PHA as applicable</w:t>
-      </w:r>
-      <w:r>
-        <w:t xml:space="preserve"> using the XDR protocols.</w:t>
+        <w:t xml:space="preserve"> is then responsible to take the payload and submit it to the Intermediary/PHA as applicable using the XDR protocols.</w:t>
       </w:r>
     </w:p>
     <w:p>
@@ -1658,7 +1541,7 @@
                     <pic:cNvPicPr/>
                   </pic:nvPicPr>
                   <pic:blipFill>
-                    <a:blip r:embed="rId12" cstate="print">
+                    <a:blip r:embed="rId13" cstate="print">
                       <a:extLst>
                         <a:ext uri="{28A0092B-C50C-407E-A947-70E740481C1C}">
                           <a14:useLocalDpi xmlns:a14="http://schemas.microsoft.com/office/drawing/2010/main" val="0"/>
@@ -1699,34 +1582,20 @@
           <w:b/>
           <w:u w:val="single"/>
         </w:rPr>
-        <w:t xml:space="preserve">Step </w:t>
+        <w:t xml:space="preserve">Step 5: </w:t>
       </w:r>
       <w:r>
         <w:rPr>
           <w:b/>
           <w:u w:val="single"/>
         </w:rPr>
-        <w:t>5</w:t>
+        <w:t>App</w:t>
       </w:r>
       <w:r>
         <w:rPr>
           <w:b/>
           <w:u w:val="single"/>
         </w:rPr>
-        <w:t xml:space="preserve">: </w:t>
-      </w:r>
-      <w:r>
-        <w:rPr>
-          <w:b/>
-          <w:u w:val="single"/>
-        </w:rPr>
-        <w:t>App</w:t>
-      </w:r>
-      <w:r>
-        <w:rPr>
-          <w:b/>
-          <w:u w:val="single"/>
-        </w:rPr>
         <w:t xml:space="preserve"> Configuration:</w:t>
       </w:r>
     </w:p>
@@ -1740,14 +1609,14 @@
         <w:rPr>
           <w:bCs/>
         </w:rPr>
-        <w:t>This section contains parameters to be used to filter/limit data based on the encounter times. The Encounter Start Time threshold will look back from the encounter start time for the configured number of hours to load the data. (For e</w:t>
-      </w:r>
-      <w:proofErr w:type="spellStart"/>
-      <w:r>
-        <w:rPr>
-          <w:bCs/>
-        </w:rPr>
-        <w:t>.g</w:t>
+        <w:t xml:space="preserve">This section contains parameters to be used to filter/limit data based on the encounter times. The Encounter Start Time threshold will look back from the encounter start time for the configured number of hours to load the data. (For </w:t>
+      </w:r>
+      <w:proofErr w:type="spellStart"/>
+      <w:r>
+        <w:rPr>
+          <w:bCs/>
+        </w:rPr>
+        <w:t>e.g</w:t>
       </w:r>
       <w:proofErr w:type="spellEnd"/>
       <w:r>
@@ -1826,7 +1695,7 @@
                     <pic:cNvPicPr/>
                   </pic:nvPicPr>
                   <pic:blipFill>
-                    <a:blip r:embed="rId13" cstate="print">
+                    <a:blip r:embed="rId14" cstate="print">
                       <a:extLst>
                         <a:ext uri="{28A0092B-C50C-407E-A947-70E740481C1C}">
                           <a14:useLocalDpi xmlns:a14="http://schemas.microsoft.com/office/drawing/2010/main" val="0"/>
@@ -1867,21 +1736,7 @@
           <w:b/>
           <w:u w:val="single"/>
         </w:rPr>
-        <w:t xml:space="preserve">Step </w:t>
-      </w:r>
-      <w:r>
-        <w:rPr>
-          <w:b/>
-          <w:u w:val="single"/>
-        </w:rPr>
-        <w:t>6</w:t>
-      </w:r>
-      <w:r>
-        <w:rPr>
-          <w:b/>
-          <w:u w:val="single"/>
-        </w:rPr>
-        <w:t xml:space="preserve">: </w:t>
+        <w:t xml:space="preserve">Step 6: </w:t>
       </w:r>
       <w:r>
         <w:rPr>
@@ -2106,7 +1961,7 @@
                     <pic:cNvPicPr/>
                   </pic:nvPicPr>
                   <pic:blipFill>
-                    <a:blip r:embed="rId14" cstate="print">
+                    <a:blip r:embed="rId15" cstate="print">
                       <a:extLst>
                         <a:ext uri="{28A0092B-C50C-407E-A947-70E740481C1C}">
                           <a14:useLocalDpi xmlns:a14="http://schemas.microsoft.com/office/drawing/2010/main" val="0"/>
@@ -2146,14 +2001,7 @@
           <w:b/>
           <w:u w:val="single"/>
         </w:rPr>
-        <w:t xml:space="preserve">Step 6: </w:t>
-      </w:r>
-      <w:r>
-        <w:rPr>
-          <w:b/>
-          <w:u w:val="single"/>
-        </w:rPr>
-        <w:t>Response Options</w:t>
+        <w:t>Step 6: Response Options</w:t>
       </w:r>
       <w:r>
         <w:rPr>
@@ -2312,7 +2160,7 @@
                     <pic:cNvPicPr/>
                   </pic:nvPicPr>
                   <pic:blipFill>
-                    <a:blip r:embed="rId15" cstate="print">
+                    <a:blip r:embed="rId16" cstate="print">
                       <a:extLst>
                         <a:ext uri="{28A0092B-C50C-407E-A947-70E740481C1C}">
                           <a14:useLocalDpi xmlns:a14="http://schemas.microsoft.com/office/drawing/2010/main" val="0"/>
@@ -2360,21 +2208,7 @@
           <w:b/>
           <w:u w:val="single"/>
         </w:rPr>
-        <w:t xml:space="preserve">Step </w:t>
-      </w:r>
-      <w:r>
-        <w:rPr>
-          <w:b/>
-          <w:u w:val="single"/>
-        </w:rPr>
-        <w:t>7</w:t>
-      </w:r>
-      <w:r>
-        <w:rPr>
-          <w:b/>
-          <w:u w:val="single"/>
-        </w:rPr>
-        <w:t xml:space="preserve">: </w:t>
+        <w:t xml:space="preserve">Step 7: </w:t>
       </w:r>
       <w:proofErr w:type="spellStart"/>
       <w:r>
@@ -2430,7 +2264,7 @@
                     <pic:cNvPicPr/>
                   </pic:nvPicPr>
                   <pic:blipFill>
-                    <a:blip r:embed="rId16" cstate="print">
+                    <a:blip r:embed="rId17" cstate="print">
                       <a:extLst>
                         <a:ext uri="{28A0092B-C50C-407E-A947-70E740481C1C}">
                           <a14:useLocalDpi xmlns:a14="http://schemas.microsoft.com/office/drawing/2010/main" val="0"/>
@@ -2485,7 +2319,7 @@
                     <pic:cNvPicPr/>
                   </pic:nvPicPr>
                   <pic:blipFill>
-                    <a:blip r:embed="rId17" cstate="print">
+                    <a:blip r:embed="rId18" cstate="print">
                       <a:extLst>
                         <a:ext uri="{28A0092B-C50C-407E-A947-70E740481C1C}">
                           <a14:useLocalDpi xmlns:a14="http://schemas.microsoft.com/office/drawing/2010/main" val="0"/>
@@ -2615,7 +2449,7 @@
                     <pic:cNvPicPr/>
                   </pic:nvPicPr>
                   <pic:blipFill>
-                    <a:blip r:embed="rId18">
+                    <a:blip r:embed="rId19">
                       <a:extLst>
                         <a:ext uri="{28A0092B-C50C-407E-A947-70E740481C1C}">
                           <a14:useLocalDpi xmlns:a14="http://schemas.microsoft.com/office/drawing/2010/main" val="0"/>
@@ -2693,7 +2527,7 @@
                     <pic:cNvPicPr/>
                   </pic:nvPicPr>
                   <pic:blipFill>
-                    <a:blip r:embed="rId19" cstate="print">
+                    <a:blip r:embed="rId20" cstate="print">
                       <a:extLst>
                         <a:ext uri="{28A0092B-C50C-407E-A947-70E740481C1C}">
                           <a14:useLocalDpi xmlns:a14="http://schemas.microsoft.com/office/drawing/2010/main" val="0"/>
@@ -2756,7 +2590,7 @@
                     <pic:cNvPicPr/>
                   </pic:nvPicPr>
                   <pic:blipFill>
-                    <a:blip r:embed="rId20" cstate="print">
+                    <a:blip r:embed="rId21" cstate="print">
                       <a:extLst>
                         <a:ext uri="{28A0092B-C50C-407E-A947-70E740481C1C}">
                           <a14:useLocalDpi xmlns:a14="http://schemas.microsoft.com/office/drawing/2010/main" val="0"/>
@@ -3166,6 +3000,644 @@
       </w:r>
     </w:p>
     <w:p/>
+    <w:p>
+      <w:pPr>
+        <w:pStyle w:val="Heading1"/>
+      </w:pPr>
+      <w:r>
+        <w:t>Updating ERSD Releases</w:t>
+      </w:r>
+    </w:p>
+    <w:p>
+      <w:pPr>
+        <w:pStyle w:val="ListParagraph"/>
+        <w:numPr>
+          <w:ilvl w:val="0"/>
+          <w:numId w:val="10"/>
+        </w:numPr>
+      </w:pPr>
+      <w:r>
+        <w:t>Download the ERSD release from the ERSD website when you receive notifications of new ERSD files being available.</w:t>
+      </w:r>
+    </w:p>
+    <w:p>
+      <w:pPr>
+        <w:pStyle w:val="ListParagraph"/>
+        <w:numPr>
+          <w:ilvl w:val="1"/>
+          <w:numId w:val="10"/>
+        </w:numPr>
+      </w:pPr>
+      <w:r>
+        <w:t xml:space="preserve">NOTE: You </w:t>
+      </w:r>
+      <w:proofErr w:type="gramStart"/>
+      <w:r>
+        <w:t>will</w:t>
+      </w:r>
+      <w:proofErr w:type="gramEnd"/>
+      <w:r>
+        <w:t xml:space="preserve"> receive notifications only if you subscribed to receive notifications of changes from the ERSD website.</w:t>
+      </w:r>
+    </w:p>
+    <w:p>
+      <w:pPr>
+        <w:pStyle w:val="ListParagraph"/>
+        <w:numPr>
+          <w:ilvl w:val="0"/>
+          <w:numId w:val="10"/>
+        </w:numPr>
+      </w:pPr>
+      <w:r>
+        <w:t>Place the new ERSD file in the {{</w:t>
+      </w:r>
+      <w:proofErr w:type="spellStart"/>
+      <w:proofErr w:type="gramStart"/>
+      <w:r>
+        <w:t>kar.directory</w:t>
+      </w:r>
+      <w:proofErr w:type="spellEnd"/>
+      <w:proofErr w:type="gramEnd"/>
+      <w:r>
+        <w:t xml:space="preserve">}} folder or its sub-folder where you had previously placed the Knowledge Artifact. </w:t>
+      </w:r>
+    </w:p>
+    <w:p>
+      <w:pPr>
+        <w:pStyle w:val="ListParagraph"/>
+        <w:numPr>
+          <w:ilvl w:val="1"/>
+          <w:numId w:val="10"/>
+        </w:numPr>
+      </w:pPr>
+      <w:r>
+        <w:t>NOTE: It is better to remove the old ERSD once you put in the NEW ERSD file</w:t>
+      </w:r>
+      <w:r>
+        <w:t xml:space="preserve"> after </w:t>
+      </w:r>
+      <w:proofErr w:type="gramStart"/>
+      <w:r>
+        <w:t>a period of time</w:t>
+      </w:r>
+      <w:proofErr w:type="gramEnd"/>
+      <w:r>
+        <w:t>. (Say a period of one month, this is to ensure that any old transactions that were started using the older ERSD can be completed).</w:t>
+      </w:r>
+    </w:p>
+    <w:p>
+      <w:pPr>
+        <w:pStyle w:val="ListParagraph"/>
+        <w:numPr>
+          <w:ilvl w:val="2"/>
+          <w:numId w:val="10"/>
+        </w:numPr>
+      </w:pPr>
+      <w:proofErr w:type="gramStart"/>
+      <w:r>
+        <w:t>However</w:t>
+      </w:r>
+      <w:proofErr w:type="gramEnd"/>
+      <w:r>
+        <w:t xml:space="preserve"> the Old ERSD</w:t>
+      </w:r>
+      <w:r>
+        <w:t xml:space="preserve"> should be DISABLED using the </w:t>
+      </w:r>
+      <w:proofErr w:type="spellStart"/>
+      <w:r>
+        <w:t>eCRNow</w:t>
+      </w:r>
+      <w:proofErr w:type="spellEnd"/>
+      <w:r>
+        <w:t>-UI or an equivalent API on healthcare settings</w:t>
+      </w:r>
+      <w:r>
+        <w:t xml:space="preserve"> immediately as soon as the NEW ERSD is put in place.</w:t>
+      </w:r>
+    </w:p>
+    <w:p>
+      <w:pPr>
+        <w:pStyle w:val="ListParagraph"/>
+        <w:numPr>
+          <w:ilvl w:val="0"/>
+          <w:numId w:val="10"/>
+        </w:numPr>
+      </w:pPr>
+      <w:r>
+        <w:t>Configure / Activate the newly downloaded ERSD so that it can take effect</w:t>
+      </w:r>
+      <w:r>
+        <w:t xml:space="preserve"> for all future transactions.</w:t>
+      </w:r>
+    </w:p>
+    <w:p>
+      <w:pPr>
+        <w:pStyle w:val="ListParagraph"/>
+        <w:numPr>
+          <w:ilvl w:val="0"/>
+          <w:numId w:val="10"/>
+        </w:numPr>
+      </w:pPr>
+      <w:r>
+        <w:t xml:space="preserve">If you have a custom-queries file, you </w:t>
+      </w:r>
+      <w:proofErr w:type="gramStart"/>
+      <w:r>
+        <w:t>have to</w:t>
+      </w:r>
+      <w:proofErr w:type="gramEnd"/>
+      <w:r>
+        <w:t xml:space="preserve"> </w:t>
+      </w:r>
+      <w:r>
+        <w:t xml:space="preserve">potentially rename the custom-queries file to use the new ERSD file’s </w:t>
+      </w:r>
+      <w:proofErr w:type="spellStart"/>
+      <w:r>
+        <w:t>PlanDefinition</w:t>
+      </w:r>
+      <w:proofErr w:type="spellEnd"/>
+      <w:r>
+        <w:t xml:space="preserve"> Id as per custom-query configuration.</w:t>
+      </w:r>
+    </w:p>
+    <w:p>
+      <w:pPr>
+        <w:pStyle w:val="Heading1"/>
+      </w:pPr>
+      <w:r>
+        <w:lastRenderedPageBreak/>
+        <w:t>Externalizing Configuration Files:</w:t>
+      </w:r>
+    </w:p>
+    <w:p>
+      <w:r>
+        <w:t>There are a few configuration files</w:t>
+      </w:r>
+      <w:r>
+        <w:t xml:space="preserve"> that the </w:t>
+      </w:r>
+      <w:proofErr w:type="spellStart"/>
+      <w:r>
+        <w:t>eCRNow</w:t>
+      </w:r>
+      <w:proofErr w:type="spellEnd"/>
+      <w:r>
+        <w:t xml:space="preserve"> App uses which are best deployed to a shared file system or an AWS S3 bucket or </w:t>
+      </w:r>
+      <w:proofErr w:type="gramStart"/>
+      <w:r>
+        <w:t>a</w:t>
+      </w:r>
+      <w:proofErr w:type="gramEnd"/>
+      <w:r>
+        <w:t xml:space="preserve"> Azure Blob storage as per the deployment configuration. </w:t>
+      </w:r>
+    </w:p>
+    <w:p/>
+    <w:p>
+      <w:pPr>
+        <w:pStyle w:val="ListParagraph"/>
+        <w:numPr>
+          <w:ilvl w:val="0"/>
+          <w:numId w:val="11"/>
+        </w:numPr>
+        <w:rPr>
+          <w:rFonts w:cstheme="minorHAnsi"/>
+        </w:rPr>
+      </w:pPr>
+      <w:proofErr w:type="spellStart"/>
+      <w:r>
+        <w:t>ecrNow</w:t>
+      </w:r>
+      <w:proofErr w:type="spellEnd"/>
+      <w:r>
+        <w:t xml:space="preserve"> Log file (Configured in the </w:t>
+      </w:r>
+      <w:proofErr w:type="spellStart"/>
+      <w:proofErr w:type="gramStart"/>
+      <w:r>
+        <w:t>a</w:t>
+      </w:r>
+      <w:r>
+        <w:t>pplication.properties</w:t>
+      </w:r>
+      <w:proofErr w:type="spellEnd"/>
+      <w:proofErr w:type="gramEnd"/>
+      <w:r>
+        <w:t xml:space="preserve"> using </w:t>
+      </w:r>
+      <w:r>
+        <w:rPr>
+          <w:rFonts w:cstheme="minorHAnsi"/>
+        </w:rPr>
+        <w:t xml:space="preserve">the </w:t>
+      </w:r>
+      <w:r>
+        <w:rPr>
+          <w:rFonts w:cstheme="minorHAnsi"/>
+          <w:color w:val="000000"/>
+          <w:shd w:val="clear" w:color="auto" w:fill="E8F2FE"/>
+        </w:rPr>
+        <w:t>logging.file.name</w:t>
+      </w:r>
+      <w:r>
+        <w:rPr>
+          <w:rFonts w:cstheme="minorHAnsi"/>
+          <w:color w:val="000000"/>
+          <w:shd w:val="clear" w:color="auto" w:fill="E8F2FE"/>
+        </w:rPr>
+        <w:t xml:space="preserve"> properties.</w:t>
+      </w:r>
+      <w:r>
+        <w:rPr>
+          <w:rFonts w:cstheme="minorHAnsi"/>
+        </w:rPr>
+        <w:t>)</w:t>
+      </w:r>
+    </w:p>
+    <w:p>
+      <w:pPr>
+        <w:pStyle w:val="ListParagraph"/>
+        <w:numPr>
+          <w:ilvl w:val="0"/>
+          <w:numId w:val="11"/>
+        </w:numPr>
+        <w:rPr>
+          <w:rFonts w:cstheme="minorHAnsi"/>
+        </w:rPr>
+      </w:pPr>
+      <w:proofErr w:type="spellStart"/>
+      <w:r>
+        <w:t>ersd</w:t>
+      </w:r>
+      <w:proofErr w:type="spellEnd"/>
+      <w:r>
+        <w:t xml:space="preserve"> file</w:t>
+      </w:r>
+      <w:r>
+        <w:t xml:space="preserve"> </w:t>
+      </w:r>
+      <w:r>
+        <w:t xml:space="preserve">for Release 2.0 of the Application </w:t>
+      </w:r>
+      <w:r>
+        <w:t xml:space="preserve">(Configured in the </w:t>
+      </w:r>
+      <w:proofErr w:type="spellStart"/>
+      <w:proofErr w:type="gramStart"/>
+      <w:r>
+        <w:t>a</w:t>
+      </w:r>
+      <w:r>
+        <w:t>pplication.properties</w:t>
+      </w:r>
+      <w:proofErr w:type="spellEnd"/>
+      <w:proofErr w:type="gramEnd"/>
+      <w:r>
+        <w:t xml:space="preserve"> using </w:t>
+      </w:r>
+      <w:r>
+        <w:rPr>
+          <w:rFonts w:cstheme="minorHAnsi"/>
+        </w:rPr>
+        <w:t xml:space="preserve">the </w:t>
+      </w:r>
+      <w:proofErr w:type="spellStart"/>
+      <w:r>
+        <w:rPr>
+          <w:rFonts w:ascii="Times New Roman" w:hAnsi="Times New Roman" w:cs="Times New Roman"/>
+          <w:color w:val="000000"/>
+          <w:u w:val="single"/>
+          <w:shd w:val="clear" w:color="auto" w:fill="E8F2FE"/>
+        </w:rPr>
+        <w:t>ersd.file.location</w:t>
+      </w:r>
+      <w:proofErr w:type="spellEnd"/>
+      <w:r>
+        <w:rPr>
+          <w:rFonts w:cstheme="minorHAnsi"/>
+          <w:color w:val="000000"/>
+          <w:shd w:val="clear" w:color="auto" w:fill="E8F2FE"/>
+        </w:rPr>
+        <w:t>.</w:t>
+      </w:r>
+      <w:r>
+        <w:rPr>
+          <w:rFonts w:cstheme="minorHAnsi"/>
+        </w:rPr>
+        <w:t>)</w:t>
+      </w:r>
+    </w:p>
+    <w:p>
+      <w:pPr>
+        <w:pStyle w:val="ListParagraph"/>
+        <w:numPr>
+          <w:ilvl w:val="0"/>
+          <w:numId w:val="11"/>
+        </w:numPr>
+        <w:rPr>
+          <w:rFonts w:cstheme="minorHAnsi"/>
+        </w:rPr>
+      </w:pPr>
+      <w:proofErr w:type="spellStart"/>
+      <w:r>
+        <w:rPr>
+          <w:rFonts w:cstheme="minorHAnsi"/>
+        </w:rPr>
+        <w:t>eICR</w:t>
+      </w:r>
+      <w:proofErr w:type="spellEnd"/>
+      <w:r>
+        <w:rPr>
+          <w:rFonts w:cstheme="minorHAnsi"/>
+        </w:rPr>
+        <w:t xml:space="preserve"> </w:t>
+      </w:r>
+      <w:proofErr w:type="spellStart"/>
+      <w:r>
+        <w:rPr>
+          <w:rFonts w:cstheme="minorHAnsi"/>
+        </w:rPr>
+        <w:t>schematron</w:t>
+      </w:r>
+      <w:proofErr w:type="spellEnd"/>
+      <w:r>
+        <w:rPr>
+          <w:rFonts w:cstheme="minorHAnsi"/>
+        </w:rPr>
+        <w:t xml:space="preserve"> file (Configured in the </w:t>
+      </w:r>
+      <w:proofErr w:type="spellStart"/>
+      <w:proofErr w:type="gramStart"/>
+      <w:r>
+        <w:rPr>
+          <w:rFonts w:cstheme="minorHAnsi"/>
+        </w:rPr>
+        <w:t>application.properties</w:t>
+      </w:r>
+      <w:proofErr w:type="spellEnd"/>
+      <w:proofErr w:type="gramEnd"/>
+      <w:r>
+        <w:rPr>
+          <w:rFonts w:cstheme="minorHAnsi"/>
+        </w:rPr>
+        <w:t xml:space="preserve"> using </w:t>
+      </w:r>
+      <w:proofErr w:type="spellStart"/>
+      <w:r>
+        <w:rPr>
+          <w:rFonts w:cstheme="minorHAnsi"/>
+        </w:rPr>
+        <w:t>schematron.file.location</w:t>
+      </w:r>
+      <w:proofErr w:type="spellEnd"/>
+      <w:r>
+        <w:rPr>
+          <w:rFonts w:cstheme="minorHAnsi"/>
+        </w:rPr>
+        <w:t>)</w:t>
+      </w:r>
+    </w:p>
+    <w:p>
+      <w:pPr>
+        <w:pStyle w:val="ListParagraph"/>
+        <w:numPr>
+          <w:ilvl w:val="0"/>
+          <w:numId w:val="11"/>
+        </w:numPr>
+        <w:rPr>
+          <w:rFonts w:cstheme="minorHAnsi"/>
+        </w:rPr>
+      </w:pPr>
+      <w:r>
+        <w:rPr>
+          <w:rFonts w:cstheme="minorHAnsi"/>
+        </w:rPr>
+        <w:t>XSD</w:t>
+      </w:r>
+      <w:r>
+        <w:rPr>
+          <w:rFonts w:cstheme="minorHAnsi"/>
+        </w:rPr>
+        <w:t xml:space="preserve"> </w:t>
+      </w:r>
+      <w:proofErr w:type="spellStart"/>
+      <w:r>
+        <w:rPr>
+          <w:rFonts w:cstheme="minorHAnsi"/>
+        </w:rPr>
+        <w:t>Schema</w:t>
+      </w:r>
+      <w:r>
+        <w:rPr>
+          <w:rFonts w:cstheme="minorHAnsi"/>
+        </w:rPr>
+        <w:t xml:space="preserve"> fil</w:t>
+      </w:r>
+      <w:proofErr w:type="spellEnd"/>
+      <w:r>
+        <w:rPr>
+          <w:rFonts w:cstheme="minorHAnsi"/>
+        </w:rPr>
+        <w:t xml:space="preserve">e (Configured in the </w:t>
+      </w:r>
+      <w:proofErr w:type="spellStart"/>
+      <w:proofErr w:type="gramStart"/>
+      <w:r>
+        <w:rPr>
+          <w:rFonts w:cstheme="minorHAnsi"/>
+        </w:rPr>
+        <w:t>application.properties</w:t>
+      </w:r>
+      <w:proofErr w:type="spellEnd"/>
+      <w:proofErr w:type="gramEnd"/>
+      <w:r>
+        <w:rPr>
+          <w:rFonts w:cstheme="minorHAnsi"/>
+        </w:rPr>
+        <w:t xml:space="preserve"> using </w:t>
+      </w:r>
+      <w:proofErr w:type="spellStart"/>
+      <w:r>
+        <w:rPr>
+          <w:rFonts w:cstheme="minorHAnsi"/>
+        </w:rPr>
+        <w:t>xsd.schemas</w:t>
+      </w:r>
+      <w:r>
+        <w:rPr>
+          <w:rFonts w:cstheme="minorHAnsi"/>
+        </w:rPr>
+        <w:t>.location</w:t>
+      </w:r>
+      <w:proofErr w:type="spellEnd"/>
+      <w:r>
+        <w:rPr>
+          <w:rFonts w:cstheme="minorHAnsi"/>
+        </w:rPr>
+        <w:t>)</w:t>
+      </w:r>
+    </w:p>
+    <w:p>
+      <w:pPr>
+        <w:pStyle w:val="ListParagraph"/>
+        <w:numPr>
+          <w:ilvl w:val="0"/>
+          <w:numId w:val="11"/>
+        </w:numPr>
+        <w:rPr>
+          <w:rFonts w:cstheme="minorHAnsi"/>
+        </w:rPr>
+      </w:pPr>
+      <w:r>
+        <w:rPr>
+          <w:rFonts w:cstheme="minorHAnsi"/>
+        </w:rPr>
+        <w:t xml:space="preserve">Knowledge Artifact (ERSD) directory for the Release 3.0 of the app (Configured in the </w:t>
+      </w:r>
+      <w:proofErr w:type="spellStart"/>
+      <w:proofErr w:type="gramStart"/>
+      <w:r>
+        <w:rPr>
+          <w:rFonts w:cstheme="minorHAnsi"/>
+        </w:rPr>
+        <w:t>application.properties</w:t>
+      </w:r>
+      <w:proofErr w:type="spellEnd"/>
+      <w:proofErr w:type="gramEnd"/>
+      <w:r>
+        <w:rPr>
+          <w:rFonts w:cstheme="minorHAnsi"/>
+        </w:rPr>
+        <w:t xml:space="preserve"> using </w:t>
+      </w:r>
+      <w:proofErr w:type="spellStart"/>
+      <w:r>
+        <w:rPr>
+          <w:rFonts w:cstheme="minorHAnsi"/>
+        </w:rPr>
+        <w:t>kar.directory</w:t>
+      </w:r>
+      <w:proofErr w:type="spellEnd"/>
+      <w:r>
+        <w:rPr>
+          <w:rFonts w:cstheme="minorHAnsi"/>
+        </w:rPr>
+        <w:t>)</w:t>
+      </w:r>
+    </w:p>
+    <w:p>
+      <w:pPr>
+        <w:pStyle w:val="ListParagraph"/>
+        <w:numPr>
+          <w:ilvl w:val="0"/>
+          <w:numId w:val="11"/>
+        </w:numPr>
+        <w:rPr>
+          <w:rFonts w:cstheme="minorHAnsi"/>
+        </w:rPr>
+      </w:pPr>
+      <w:r>
+        <w:rPr>
+          <w:rFonts w:cstheme="minorHAnsi"/>
+        </w:rPr>
+        <w:t xml:space="preserve">Output directory </w:t>
+      </w:r>
+      <w:r>
+        <w:rPr>
+          <w:rFonts w:cstheme="minorHAnsi"/>
+        </w:rPr>
+        <w:t xml:space="preserve">where files get written for debugging and analysis such as JSON and XML files (Configured in the </w:t>
+      </w:r>
+      <w:proofErr w:type="spellStart"/>
+      <w:proofErr w:type="gramStart"/>
+      <w:r>
+        <w:rPr>
+          <w:rFonts w:cstheme="minorHAnsi"/>
+        </w:rPr>
+        <w:t>application.properties</w:t>
+      </w:r>
+      <w:proofErr w:type="spellEnd"/>
+      <w:proofErr w:type="gramEnd"/>
+      <w:r>
+        <w:rPr>
+          <w:rFonts w:cstheme="minorHAnsi"/>
+        </w:rPr>
+        <w:t xml:space="preserve"> using the </w:t>
+      </w:r>
+      <w:proofErr w:type="spellStart"/>
+      <w:r>
+        <w:rPr>
+          <w:rFonts w:cstheme="minorHAnsi"/>
+        </w:rPr>
+        <w:t>bsa.output.directory</w:t>
+      </w:r>
+      <w:proofErr w:type="spellEnd"/>
+      <w:r>
+        <w:rPr>
+          <w:rFonts w:cstheme="minorHAnsi"/>
+        </w:rPr>
+        <w:t>)</w:t>
+      </w:r>
+    </w:p>
+    <w:p>
+      <w:pPr>
+        <w:pStyle w:val="ListParagraph"/>
+        <w:numPr>
+          <w:ilvl w:val="0"/>
+          <w:numId w:val="11"/>
+        </w:numPr>
+        <w:rPr>
+          <w:rFonts w:cstheme="minorHAnsi"/>
+        </w:rPr>
+      </w:pPr>
+      <w:r>
+        <w:rPr>
+          <w:rFonts w:cstheme="minorHAnsi"/>
+        </w:rPr>
+        <w:t xml:space="preserve">Custom Query directory (Configured in the </w:t>
+      </w:r>
+      <w:proofErr w:type="spellStart"/>
+      <w:proofErr w:type="gramStart"/>
+      <w:r>
+        <w:rPr>
+          <w:rFonts w:cstheme="minorHAnsi"/>
+        </w:rPr>
+        <w:t>application.properties</w:t>
+      </w:r>
+      <w:proofErr w:type="spellEnd"/>
+      <w:proofErr w:type="gramEnd"/>
+      <w:r>
+        <w:rPr>
+          <w:rFonts w:cstheme="minorHAnsi"/>
+        </w:rPr>
+        <w:t xml:space="preserve"> using custom-</w:t>
+      </w:r>
+      <w:proofErr w:type="spellStart"/>
+      <w:r>
+        <w:rPr>
+          <w:rFonts w:cstheme="minorHAnsi"/>
+        </w:rPr>
+        <w:t>query.directory</w:t>
+      </w:r>
+      <w:proofErr w:type="spellEnd"/>
+      <w:r>
+        <w:rPr>
+          <w:rFonts w:cstheme="minorHAnsi"/>
+        </w:rPr>
+        <w:t>)</w:t>
+      </w:r>
+    </w:p>
+    <w:p/>
+    <w:p/>
+    <w:p>
+      <w:pPr>
+        <w:ind w:left="360"/>
+      </w:pPr>
+    </w:p>
+    <w:p/>
     <w:p/>
     <w:sectPr>
       <w:pgSz w:w="12240" w:h="15840"/>
@@ -3381,6 +3853,95 @@
     </w:lvl>
   </w:abstractNum>
   <w:abstractNum w:abstractNumId="2" w15:restartNumberingAfterBreak="0">
+    <w:nsid w:val="21D76D5F"/>
+    <w:multiLevelType w:val="hybridMultilevel"/>
+    <w:tmpl w:val="4EE050F4"/>
+    <w:lvl w:ilvl="0" w:tplc="D8F007B0">
+      <w:start w:val="1"/>
+      <w:numFmt w:val="decimal"/>
+      <w:lvlText w:val="%1."/>
+      <w:lvlJc w:val="left"/>
+      <w:pPr>
+        <w:ind w:left="720" w:hanging="360"/>
+      </w:pPr>
+      <w:rPr>
+        <w:rFonts w:hint="default"/>
+      </w:rPr>
+    </w:lvl>
+    <w:lvl w:ilvl="1" w:tplc="04090019" w:tentative="1">
+      <w:start w:val="1"/>
+      <w:numFmt w:val="lowerLetter"/>
+      <w:lvlText w:val="%2."/>
+      <w:lvlJc w:val="left"/>
+      <w:pPr>
+        <w:ind w:left="1440" w:hanging="360"/>
+      </w:pPr>
+    </w:lvl>
+    <w:lvl w:ilvl="2" w:tplc="0409001B" w:tentative="1">
+      <w:start w:val="1"/>
+      <w:numFmt w:val="lowerRoman"/>
+      <w:lvlText w:val="%3."/>
+      <w:lvlJc w:val="right"/>
+      <w:pPr>
+        <w:ind w:left="2160" w:hanging="180"/>
+      </w:pPr>
+    </w:lvl>
+    <w:lvl w:ilvl="3" w:tplc="0409000F" w:tentative="1">
+      <w:start w:val="1"/>
+      <w:numFmt w:val="decimal"/>
+      <w:lvlText w:val="%4."/>
+      <w:lvlJc w:val="left"/>
+      <w:pPr>
+        <w:ind w:left="2880" w:hanging="360"/>
+      </w:pPr>
+    </w:lvl>
+    <w:lvl w:ilvl="4" w:tplc="04090019" w:tentative="1">
+      <w:start w:val="1"/>
+      <w:numFmt w:val="lowerLetter"/>
+      <w:lvlText w:val="%5."/>
+      <w:lvlJc w:val="left"/>
+      <w:pPr>
+        <w:ind w:left="3600" w:hanging="360"/>
+      </w:pPr>
+    </w:lvl>
+    <w:lvl w:ilvl="5" w:tplc="0409001B" w:tentative="1">
+      <w:start w:val="1"/>
+      <w:numFmt w:val="lowerRoman"/>
+      <w:lvlText w:val="%6."/>
+      <w:lvlJc w:val="right"/>
+      <w:pPr>
+        <w:ind w:left="4320" w:hanging="180"/>
+      </w:pPr>
+    </w:lvl>
+    <w:lvl w:ilvl="6" w:tplc="0409000F" w:tentative="1">
+      <w:start w:val="1"/>
+      <w:numFmt w:val="decimal"/>
+      <w:lvlText w:val="%7."/>
+      <w:lvlJc w:val="left"/>
+      <w:pPr>
+        <w:ind w:left="5040" w:hanging="360"/>
+      </w:pPr>
+    </w:lvl>
+    <w:lvl w:ilvl="7" w:tplc="04090019" w:tentative="1">
+      <w:start w:val="1"/>
+      <w:numFmt w:val="lowerLetter"/>
+      <w:lvlText w:val="%8."/>
+      <w:lvlJc w:val="left"/>
+      <w:pPr>
+        <w:ind w:left="5760" w:hanging="360"/>
+      </w:pPr>
+    </w:lvl>
+    <w:lvl w:ilvl="8" w:tplc="0409001B" w:tentative="1">
+      <w:start w:val="1"/>
+      <w:numFmt w:val="lowerRoman"/>
+      <w:lvlText w:val="%9."/>
+      <w:lvlJc w:val="right"/>
+      <w:pPr>
+        <w:ind w:left="6480" w:hanging="180"/>
+      </w:pPr>
+    </w:lvl>
+  </w:abstractNum>
+  <w:abstractNum w:abstractNumId="3" w15:restartNumberingAfterBreak="0">
     <w:nsid w:val="36896F46"/>
     <w:multiLevelType w:val="hybridMultilevel"/>
     <w:tmpl w:val="4934ACDA"/>
@@ -3492,7 +4053,7 @@
       </w:rPr>
     </w:lvl>
   </w:abstractNum>
-  <w:abstractNum w:abstractNumId="3" w15:restartNumberingAfterBreak="0">
+  <w:abstractNum w:abstractNumId="4" w15:restartNumberingAfterBreak="0">
     <w:nsid w:val="3FAF58D1"/>
     <w:multiLevelType w:val="hybridMultilevel"/>
     <w:tmpl w:val="34BEC728"/>
@@ -3605,7 +4166,7 @@
       </w:rPr>
     </w:lvl>
   </w:abstractNum>
-  <w:abstractNum w:abstractNumId="4" w15:restartNumberingAfterBreak="0">
+  <w:abstractNum w:abstractNumId="5" w15:restartNumberingAfterBreak="0">
     <w:nsid w:val="499B0E84"/>
     <w:multiLevelType w:val="hybridMultilevel"/>
     <w:tmpl w:val="A7A02FB4"/>
@@ -3718,7 +4279,7 @@
       </w:rPr>
     </w:lvl>
   </w:abstractNum>
-  <w:abstractNum w:abstractNumId="5" w15:restartNumberingAfterBreak="0">
+  <w:abstractNum w:abstractNumId="6" w15:restartNumberingAfterBreak="0">
     <w:nsid w:val="4B6B1DC9"/>
     <w:multiLevelType w:val="hybridMultilevel"/>
     <w:tmpl w:val="E200CE84"/>
@@ -3831,7 +4392,7 @@
       </w:rPr>
     </w:lvl>
   </w:abstractNum>
-  <w:abstractNum w:abstractNumId="6" w15:restartNumberingAfterBreak="0">
+  <w:abstractNum w:abstractNumId="7" w15:restartNumberingAfterBreak="0">
     <w:nsid w:val="5F9106A0"/>
     <w:multiLevelType w:val="hybridMultilevel"/>
     <w:tmpl w:val="9F02BA1A"/>
@@ -3920,7 +4481,7 @@
       </w:pPr>
     </w:lvl>
   </w:abstractNum>
-  <w:abstractNum w:abstractNumId="7" w15:restartNumberingAfterBreak="0">
+  <w:abstractNum w:abstractNumId="8" w15:restartNumberingAfterBreak="0">
     <w:nsid w:val="60A31260"/>
     <w:multiLevelType w:val="hybridMultilevel"/>
     <w:tmpl w:val="A5A079EE"/>
@@ -4032,7 +4593,96 @@
       </w:rPr>
     </w:lvl>
   </w:abstractNum>
-  <w:abstractNum w:abstractNumId="8" w15:restartNumberingAfterBreak="0">
+  <w:abstractNum w:abstractNumId="9" w15:restartNumberingAfterBreak="0">
+    <w:nsid w:val="68914C83"/>
+    <w:multiLevelType w:val="hybridMultilevel"/>
+    <w:tmpl w:val="23B2D51E"/>
+    <w:lvl w:ilvl="0" w:tplc="B12443C4">
+      <w:start w:val="1"/>
+      <w:numFmt w:val="decimal"/>
+      <w:lvlText w:val="%1."/>
+      <w:lvlJc w:val="left"/>
+      <w:pPr>
+        <w:ind w:left="720" w:hanging="360"/>
+      </w:pPr>
+      <w:rPr>
+        <w:rFonts w:hint="default"/>
+      </w:rPr>
+    </w:lvl>
+    <w:lvl w:ilvl="1" w:tplc="04090019">
+      <w:start w:val="1"/>
+      <w:numFmt w:val="lowerLetter"/>
+      <w:lvlText w:val="%2."/>
+      <w:lvlJc w:val="left"/>
+      <w:pPr>
+        <w:ind w:left="1440" w:hanging="360"/>
+      </w:pPr>
+    </w:lvl>
+    <w:lvl w:ilvl="2" w:tplc="0409001B">
+      <w:start w:val="1"/>
+      <w:numFmt w:val="lowerRoman"/>
+      <w:lvlText w:val="%3."/>
+      <w:lvlJc w:val="right"/>
+      <w:pPr>
+        <w:ind w:left="2160" w:hanging="180"/>
+      </w:pPr>
+    </w:lvl>
+    <w:lvl w:ilvl="3" w:tplc="0409000F" w:tentative="1">
+      <w:start w:val="1"/>
+      <w:numFmt w:val="decimal"/>
+      <w:lvlText w:val="%4."/>
+      <w:lvlJc w:val="left"/>
+      <w:pPr>
+        <w:ind w:left="2880" w:hanging="360"/>
+      </w:pPr>
+    </w:lvl>
+    <w:lvl w:ilvl="4" w:tplc="04090019" w:tentative="1">
+      <w:start w:val="1"/>
+      <w:numFmt w:val="lowerLetter"/>
+      <w:lvlText w:val="%5."/>
+      <w:lvlJc w:val="left"/>
+      <w:pPr>
+        <w:ind w:left="3600" w:hanging="360"/>
+      </w:pPr>
+    </w:lvl>
+    <w:lvl w:ilvl="5" w:tplc="0409001B" w:tentative="1">
+      <w:start w:val="1"/>
+      <w:numFmt w:val="lowerRoman"/>
+      <w:lvlText w:val="%6."/>
+      <w:lvlJc w:val="right"/>
+      <w:pPr>
+        <w:ind w:left="4320" w:hanging="180"/>
+      </w:pPr>
+    </w:lvl>
+    <w:lvl w:ilvl="6" w:tplc="0409000F" w:tentative="1">
+      <w:start w:val="1"/>
+      <w:numFmt w:val="decimal"/>
+      <w:lvlText w:val="%7."/>
+      <w:lvlJc w:val="left"/>
+      <w:pPr>
+        <w:ind w:left="5040" w:hanging="360"/>
+      </w:pPr>
+    </w:lvl>
+    <w:lvl w:ilvl="7" w:tplc="04090019" w:tentative="1">
+      <w:start w:val="1"/>
+      <w:numFmt w:val="lowerLetter"/>
+      <w:lvlText w:val="%8."/>
+      <w:lvlJc w:val="left"/>
+      <w:pPr>
+        <w:ind w:left="5760" w:hanging="360"/>
+      </w:pPr>
+    </w:lvl>
+    <w:lvl w:ilvl="8" w:tplc="0409001B" w:tentative="1">
+      <w:start w:val="1"/>
+      <w:numFmt w:val="lowerRoman"/>
+      <w:lvlText w:val="%9."/>
+      <w:lvlJc w:val="right"/>
+      <w:pPr>
+        <w:ind w:left="6480" w:hanging="180"/>
+      </w:pPr>
+    </w:lvl>
+  </w:abstractNum>
+  <w:abstractNum w:abstractNumId="10" w15:restartNumberingAfterBreak="0">
     <w:nsid w:val="6CCD3DF9"/>
     <w:multiLevelType w:val="hybridMultilevel"/>
     <w:tmpl w:val="27425324"/>
@@ -4125,27 +4775,33 @@
     <w:abstractNumId w:val="0"/>
   </w:num>
   <w:num w:numId="2" w16cid:durableId="1265307124">
+    <w:abstractNumId w:val="7"/>
+  </w:num>
+  <w:num w:numId="3" w16cid:durableId="164828102">
+    <w:abstractNumId w:val="10"/>
+  </w:num>
+  <w:num w:numId="4" w16cid:durableId="783311059">
+    <w:abstractNumId w:val="4"/>
+  </w:num>
+  <w:num w:numId="5" w16cid:durableId="485318413">
+    <w:abstractNumId w:val="5"/>
+  </w:num>
+  <w:num w:numId="6" w16cid:durableId="2089502302">
     <w:abstractNumId w:val="6"/>
   </w:num>
-  <w:num w:numId="3" w16cid:durableId="164828102">
+  <w:num w:numId="7" w16cid:durableId="1604336882">
     <w:abstractNumId w:val="8"/>
-  </w:num>
-  <w:num w:numId="4" w16cid:durableId="783311059">
-    <w:abstractNumId w:val="3"/>
-  </w:num>
-  <w:num w:numId="5" w16cid:durableId="485318413">
-    <w:abstractNumId w:val="4"/>
-  </w:num>
-  <w:num w:numId="6" w16cid:durableId="2089502302">
-    <w:abstractNumId w:val="5"/>
-  </w:num>
-  <w:num w:numId="7" w16cid:durableId="1604336882">
-    <w:abstractNumId w:val="7"/>
   </w:num>
   <w:num w:numId="8" w16cid:durableId="1840654898">
     <w:abstractNumId w:val="1"/>
   </w:num>
   <w:num w:numId="9" w16cid:durableId="1270048479">
+    <w:abstractNumId w:val="3"/>
+  </w:num>
+  <w:num w:numId="10" w16cid:durableId="654646609">
+    <w:abstractNumId w:val="9"/>
+  </w:num>
+  <w:num w:numId="11" w16cid:durableId="1305885999">
     <w:abstractNumId w:val="2"/>
   </w:num>
 </w:numbering>

</xml_diff>

<commit_message>
Updates for tickets 412, 405, 401, 400. Schema changes include Kar_repos table addition of a new column, ph_messages has two new columns for submitted and received times.
</commit_message>
<xml_diff>
--- a/documents/eCR Now App Configuration Guide_Release3.0.docx
+++ b/documents/eCR Now App Configuration Guide_Release3.0.docx
@@ -2620,6 +2620,85 @@
     <w:p/>
     <w:p>
       <w:r>
+        <w:rPr>
+          <w:rFonts w:ascii="Calibri" w:hAnsi="Calibri" w:cs="Calibri"/>
+          <w:color w:val="000000"/>
+          <w:sz w:val="22"/>
+          <w:szCs w:val="22"/>
+        </w:rPr>
+        <w:t xml:space="preserve">“As of 2022, </w:t>
+      </w:r>
+      <w:r>
+        <w:rPr>
+          <w:rFonts w:ascii="Calibri" w:hAnsi="Calibri" w:cs="Calibri"/>
+          <w:color w:val="000000"/>
+          <w:sz w:val="22"/>
+          <w:szCs w:val="22"/>
+        </w:rPr>
+        <w:t>all</w:t>
+      </w:r>
+      <w:r>
+        <w:rPr>
+          <w:rFonts w:ascii="Calibri" w:hAnsi="Calibri" w:cs="Calibri"/>
+          <w:color w:val="000000"/>
+          <w:sz w:val="22"/>
+          <w:szCs w:val="22"/>
+        </w:rPr>
+        <w:t xml:space="preserve"> </w:t>
+      </w:r>
+      <w:proofErr w:type="spellStart"/>
+      <w:r>
+        <w:rPr>
+          <w:rFonts w:ascii="Calibri" w:hAnsi="Calibri" w:cs="Calibri"/>
+          <w:color w:val="000000"/>
+          <w:sz w:val="22"/>
+          <w:szCs w:val="22"/>
+        </w:rPr>
+        <w:t>eCR</w:t>
+      </w:r>
+      <w:proofErr w:type="spellEnd"/>
+      <w:r>
+        <w:rPr>
+          <w:rFonts w:ascii="Calibri" w:hAnsi="Calibri" w:cs="Calibri"/>
+          <w:color w:val="000000"/>
+          <w:sz w:val="22"/>
+          <w:szCs w:val="22"/>
+        </w:rPr>
+        <w:t xml:space="preserve"> FHIR App implementers are expected to work towards support of using the </w:t>
+      </w:r>
+      <w:proofErr w:type="spellStart"/>
+      <w:r>
+        <w:rPr>
+          <w:rFonts w:ascii="Calibri" w:hAnsi="Calibri" w:cs="Calibri"/>
+          <w:color w:val="000000"/>
+          <w:sz w:val="22"/>
+          <w:szCs w:val="22"/>
+        </w:rPr>
+        <w:t>eCR</w:t>
+      </w:r>
+      <w:proofErr w:type="spellEnd"/>
+      <w:r>
+        <w:rPr>
+          <w:rFonts w:ascii="Calibri" w:hAnsi="Calibri" w:cs="Calibri"/>
+          <w:color w:val="000000"/>
+          <w:sz w:val="22"/>
+          <w:szCs w:val="22"/>
+        </w:rPr>
+        <w:t xml:space="preserve"> workflow for all reportable conditions. In alignment with this guidance, ensure you set the “</w:t>
+      </w:r>
+      <w:r>
+        <w:rPr>
+          <w:rFonts w:ascii="Calibri" w:hAnsi="Calibri" w:cs="Calibri"/>
+          <w:color w:val="000000"/>
+          <w:sz w:val="22"/>
+          <w:szCs w:val="22"/>
+        </w:rPr>
+        <w:t>Only Covid” flag is not selected. It is present only for backwards compatibility.</w:t>
+      </w:r>
+    </w:p>
+    <w:p/>
+    <w:p>
+      <w:r>
         <w:t xml:space="preserve">Once all the above changes are saved, the configuration for a single Healthcare Setting is completed. </w:t>
       </w:r>
     </w:p>
@@ -2806,6 +2885,7 @@
         </w:numPr>
       </w:pPr>
       <w:r>
+        <w:lastRenderedPageBreak/>
         <w:t xml:space="preserve">Patient Launch – 3 hours to Patient Launch + 30 hours to identify the data to be used for </w:t>
       </w:r>
       <w:proofErr w:type="spellStart"/>
@@ -2858,7 +2938,6 @@
     </w:p>
     <w:p>
       <w:r>
-        <w:lastRenderedPageBreak/>
         <w:t>You should receive a success notification and you are ready to start using the app for the specific clinical site.</w:t>
       </w:r>
     </w:p>
@@ -3095,6 +3174,7 @@
       </w:pPr>
       <w:proofErr w:type="gramStart"/>
       <w:r>
+        <w:lastRenderedPageBreak/>
         <w:t>However</w:t>
       </w:r>
       <w:proofErr w:type="gramEnd"/>
@@ -3167,7 +3247,6 @@
         <w:pStyle w:val="Heading1"/>
       </w:pPr>
       <w:r>
-        <w:lastRenderedPageBreak/>
         <w:t>Externalizing Configuration Files:</w:t>
       </w:r>
     </w:p>
@@ -3240,15 +3319,7 @@
           <w:color w:val="000000"/>
           <w:shd w:val="clear" w:color="auto" w:fill="E8F2FE"/>
         </w:rPr>
-        <w:t>logging.file.name</w:t>
-      </w:r>
-      <w:r>
-        <w:rPr>
-          <w:rFonts w:cstheme="minorHAnsi"/>
-          <w:color w:val="000000"/>
-          <w:shd w:val="clear" w:color="auto" w:fill="E8F2FE"/>
-        </w:rPr>
-        <w:t xml:space="preserve"> properties.</w:t>
+        <w:t>logging.file.name properties.</w:t>
       </w:r>
       <w:r>
         <w:rPr>
@@ -3415,62 +3486,30 @@
         <w:rPr>
           <w:rFonts w:cstheme="minorHAnsi"/>
         </w:rPr>
-        <w:t>XSD</w:t>
-      </w:r>
+        <w:t xml:space="preserve">XSD Schema file (Configured in the </w:t>
+      </w:r>
+      <w:proofErr w:type="spellStart"/>
+      <w:proofErr w:type="gramStart"/>
       <w:r>
         <w:rPr>
           <w:rFonts w:cstheme="minorHAnsi"/>
         </w:rPr>
-        <w:t xml:space="preserve"> </w:t>
-      </w:r>
-      <w:proofErr w:type="spellStart"/>
+        <w:t>application.properties</w:t>
+      </w:r>
+      <w:proofErr w:type="spellEnd"/>
+      <w:proofErr w:type="gramEnd"/>
       <w:r>
         <w:rPr>
           <w:rFonts w:cstheme="minorHAnsi"/>
         </w:rPr>
-        <w:t>Schema</w:t>
-      </w:r>
+        <w:t xml:space="preserve"> using </w:t>
+      </w:r>
+      <w:proofErr w:type="spellStart"/>
       <w:r>
         <w:rPr>
           <w:rFonts w:cstheme="minorHAnsi"/>
         </w:rPr>
-        <w:t xml:space="preserve"> fil</w:t>
-      </w:r>
-      <w:proofErr w:type="spellEnd"/>
-      <w:r>
-        <w:rPr>
-          <w:rFonts w:cstheme="minorHAnsi"/>
-        </w:rPr>
-        <w:t xml:space="preserve">e (Configured in the </w:t>
-      </w:r>
-      <w:proofErr w:type="spellStart"/>
-      <w:proofErr w:type="gramStart"/>
-      <w:r>
-        <w:rPr>
-          <w:rFonts w:cstheme="minorHAnsi"/>
-        </w:rPr>
-        <w:t>application.properties</w:t>
-      </w:r>
-      <w:proofErr w:type="spellEnd"/>
-      <w:proofErr w:type="gramEnd"/>
-      <w:r>
-        <w:rPr>
-          <w:rFonts w:cstheme="minorHAnsi"/>
-        </w:rPr>
-        <w:t xml:space="preserve"> using </w:t>
-      </w:r>
-      <w:proofErr w:type="spellStart"/>
-      <w:r>
-        <w:rPr>
-          <w:rFonts w:cstheme="minorHAnsi"/>
-        </w:rPr>
-        <w:t>xsd.schemas</w:t>
-      </w:r>
-      <w:r>
-        <w:rPr>
-          <w:rFonts w:cstheme="minorHAnsi"/>
-        </w:rPr>
-        <w:t>.location</w:t>
+        <w:t>xsd.schemas.location</w:t>
       </w:r>
       <w:proofErr w:type="spellEnd"/>
       <w:r>

</xml_diff>

<commit_message>
Add relaunch API documentation.
</commit_message>
<xml_diff>
--- a/documents/eCR Now App Configuration Guide_Release3.0.docx
+++ b/documents/eCR Now App Configuration Guide_Release3.0.docx
@@ -2626,8 +2626,9 @@
           <w:sz w:val="22"/>
           <w:szCs w:val="22"/>
         </w:rPr>
-        <w:t xml:space="preserve">“As of 2022, </w:t>
-      </w:r>
+        <w:t xml:space="preserve">“As of 2022, all </w:t>
+      </w:r>
+      <w:proofErr w:type="spellStart"/>
       <w:r>
         <w:rPr>
           <w:rFonts w:ascii="Calibri" w:hAnsi="Calibri" w:cs="Calibri"/>
@@ -2635,8 +2636,9 @@
           <w:sz w:val="22"/>
           <w:szCs w:val="22"/>
         </w:rPr>
-        <w:t>all</w:t>
-      </w:r>
+        <w:t>eCR</w:t>
+      </w:r>
+      <w:proofErr w:type="spellEnd"/>
       <w:r>
         <w:rPr>
           <w:rFonts w:ascii="Calibri" w:hAnsi="Calibri" w:cs="Calibri"/>
@@ -2644,7 +2646,7 @@
           <w:sz w:val="22"/>
           <w:szCs w:val="22"/>
         </w:rPr>
-        <w:t xml:space="preserve"> </w:t>
+        <w:t xml:space="preserve"> FHIR App implementers are expected to work towards support of using the </w:t>
       </w:r>
       <w:proofErr w:type="spellStart"/>
       <w:r>
@@ -2664,36 +2666,7 @@
           <w:sz w:val="22"/>
           <w:szCs w:val="22"/>
         </w:rPr>
-        <w:t xml:space="preserve"> FHIR App implementers are expected to work towards support of using the </w:t>
-      </w:r>
-      <w:proofErr w:type="spellStart"/>
-      <w:r>
-        <w:rPr>
-          <w:rFonts w:ascii="Calibri" w:hAnsi="Calibri" w:cs="Calibri"/>
-          <w:color w:val="000000"/>
-          <w:sz w:val="22"/>
-          <w:szCs w:val="22"/>
-        </w:rPr>
-        <w:t>eCR</w:t>
-      </w:r>
-      <w:proofErr w:type="spellEnd"/>
-      <w:r>
-        <w:rPr>
-          <w:rFonts w:ascii="Calibri" w:hAnsi="Calibri" w:cs="Calibri"/>
-          <w:color w:val="000000"/>
-          <w:sz w:val="22"/>
-          <w:szCs w:val="22"/>
-        </w:rPr>
-        <w:t xml:space="preserve"> workflow for all reportable conditions. In alignment with this guidance, ensure you set the “</w:t>
-      </w:r>
-      <w:r>
-        <w:rPr>
-          <w:rFonts w:ascii="Calibri" w:hAnsi="Calibri" w:cs="Calibri"/>
-          <w:color w:val="000000"/>
-          <w:sz w:val="22"/>
-          <w:szCs w:val="22"/>
-        </w:rPr>
-        <w:t>Only Covid” flag is not selected. It is present only for backwards compatibility.</w:t>
+        <w:t xml:space="preserve"> workflow for all reportable conditions. In alignment with this guidance, ensure you set the “Only Covid” flag is not selected. It is present only for backwards compatibility.</w:t>
       </w:r>
     </w:p>
     <w:p/>
@@ -3673,8 +3646,217 @@
     <w:p/>
     <w:p>
       <w:pPr>
-        <w:ind w:left="360"/>
-      </w:pPr>
+        <w:pStyle w:val="Heading1"/>
+      </w:pPr>
+      <w:r>
+        <w:t>Re-</w:t>
+      </w:r>
+      <w:r>
+        <w:t>Launching the Patient instance in the App.</w:t>
+      </w:r>
+    </w:p>
+    <w:p/>
+    <w:p>
+      <w:r>
+        <w:t xml:space="preserve">The Re-Launch Patient API is to be used when a patient/encounter instance that is already launched in the app is either suspended and/or completed. </w:t>
+      </w:r>
+      <w:proofErr w:type="gramStart"/>
+      <w:r>
+        <w:t>However</w:t>
+      </w:r>
+      <w:proofErr w:type="gramEnd"/>
+      <w:r>
+        <w:t xml:space="preserve"> the data associated with the patient and the encounter may change after the encounter is either suspended or completed. In these </w:t>
+      </w:r>
+      <w:proofErr w:type="gramStart"/>
+      <w:r>
+        <w:t>cases</w:t>
+      </w:r>
+      <w:proofErr w:type="gramEnd"/>
+      <w:r>
+        <w:t xml:space="preserve"> there is a reason to potentially create a </w:t>
+      </w:r>
+      <w:proofErr w:type="spellStart"/>
+      <w:r>
+        <w:t>eICR</w:t>
+      </w:r>
+      <w:proofErr w:type="spellEnd"/>
+      <w:r>
+        <w:t xml:space="preserve"> and notify the PHA. To accommodate this workflow, the re-launch API of the </w:t>
+      </w:r>
+      <w:proofErr w:type="spellStart"/>
+      <w:r>
+        <w:t>eCRNow</w:t>
+      </w:r>
+      <w:proofErr w:type="spellEnd"/>
+      <w:r>
+        <w:t xml:space="preserve"> app can be used. </w:t>
+      </w:r>
+    </w:p>
+    <w:p/>
+    <w:p>
+      <w:r>
+        <w:t>The following are example scenarios when the re-launch scenario can be used:</w:t>
+      </w:r>
+    </w:p>
+    <w:p>
+      <w:pPr>
+        <w:pStyle w:val="ListParagraph"/>
+        <w:numPr>
+          <w:ilvl w:val="0"/>
+          <w:numId w:val="12"/>
+        </w:numPr>
+      </w:pPr>
+      <w:r>
+        <w:t>An encounter is designated as “finished</w:t>
+      </w:r>
+      <w:proofErr w:type="gramStart"/>
+      <w:r>
+        <w:t>”,</w:t>
+      </w:r>
+      <w:proofErr w:type="gramEnd"/>
+      <w:r>
+        <w:t xml:space="preserve"> however after 5 days a new lab result is added to the same encounter information. In this case the best way to notify the app to check for a potential </w:t>
+      </w:r>
+      <w:proofErr w:type="spellStart"/>
+      <w:r>
+        <w:t>eICR</w:t>
+      </w:r>
+      <w:proofErr w:type="spellEnd"/>
+      <w:r>
+        <w:t xml:space="preserve"> is to use the relaunch patient </w:t>
+      </w:r>
+      <w:proofErr w:type="spellStart"/>
+      <w:r>
+        <w:t>api</w:t>
+      </w:r>
+      <w:proofErr w:type="spellEnd"/>
+      <w:r>
+        <w:t>.</w:t>
+      </w:r>
+    </w:p>
+    <w:p/>
+    <w:p>
+      <w:pPr>
+        <w:rPr>
+          <w:b/>
+          <w:bCs/>
+          <w:u w:val="single"/>
+        </w:rPr>
+      </w:pPr>
+      <w:r>
+        <w:rPr>
+          <w:b/>
+          <w:bCs/>
+          <w:u w:val="single"/>
+        </w:rPr>
+        <w:t xml:space="preserve">Re-Launch </w:t>
+      </w:r>
+      <w:r>
+        <w:rPr>
+          <w:b/>
+          <w:bCs/>
+          <w:u w:val="single"/>
+        </w:rPr>
+        <w:t>Patient</w:t>
+      </w:r>
+      <w:r>
+        <w:rPr>
+          <w:b/>
+          <w:bCs/>
+          <w:u w:val="single"/>
+        </w:rPr>
+        <w:t xml:space="preserve"> API:</w:t>
+      </w:r>
+    </w:p>
+    <w:p/>
+    <w:p>
+      <w:r>
+        <w:t>Method: POST</w:t>
+      </w:r>
+    </w:p>
+    <w:p>
+      <w:r>
+        <w:t>URL: http://localhost:8081/api/</w:t>
+      </w:r>
+      <w:r>
+        <w:t>re</w:t>
+      </w:r>
+      <w:r>
+        <w:t>launchPatient</w:t>
+      </w:r>
+    </w:p>
+    <w:p>
+      <w:proofErr w:type="spellStart"/>
+      <w:r>
+        <w:t>RequestBody</w:t>
+      </w:r>
+      <w:proofErr w:type="spellEnd"/>
+      <w:r>
+        <w:t>: {</w:t>
+      </w:r>
+    </w:p>
+    <w:p>
+      <w:r>
+        <w:t xml:space="preserve">    "fhirServerURL":"https://www.drajer.com/fhir/r4/ec2458f2-1e24-41c8-b71b-0e701af7583d",</w:t>
+      </w:r>
+    </w:p>
+    <w:p>
+      <w:r>
+        <w:t xml:space="preserve">    "patientId":"12742571",</w:t>
+      </w:r>
+    </w:p>
+    <w:p>
+      <w:r>
+        <w:t xml:space="preserve">    "encounterId":"97953900"</w:t>
+      </w:r>
+    </w:p>
+    <w:p>
+      <w:r>
+        <w:t>}</w:t>
+      </w:r>
+    </w:p>
+    <w:p>
+      <w:r>
+        <w:t>Header: Content-Type: application/</w:t>
+      </w:r>
+      <w:proofErr w:type="spellStart"/>
+      <w:r>
+        <w:t>json</w:t>
+      </w:r>
+      <w:proofErr w:type="spellEnd"/>
+    </w:p>
+    <w:p/>
+    <w:p>
+      <w:r>
+        <w:t xml:space="preserve">Response: </w:t>
+      </w:r>
+    </w:p>
+    <w:p>
+      <w:proofErr w:type="spellStart"/>
+      <w:r>
+        <w:t>StatusCode</w:t>
+      </w:r>
+      <w:proofErr w:type="spellEnd"/>
+      <w:r>
+        <w:t>: 200</w:t>
+      </w:r>
+    </w:p>
+    <w:p>
+      <w:r>
+        <w:t>Message: “</w:t>
+      </w:r>
+      <w:r>
+        <w:rPr>
+          <w:rFonts w:cstheme="minorHAnsi"/>
+          <w:color w:val="000000" w:themeColor="text1"/>
+          <w:shd w:val="clear" w:color="auto" w:fill="E8F2FE"/>
+        </w:rPr>
+        <w:t>Patient Instance launched for processing successfully</w:t>
+      </w:r>
+      <w:r>
+        <w:t>.”</w:t>
+      </w:r>
     </w:p>
     <w:p/>
     <w:p/>
@@ -4808,6 +4990,119 @@
       <w:pPr>
         <w:ind w:left="6480" w:hanging="180"/>
       </w:pPr>
+    </w:lvl>
+  </w:abstractNum>
+  <w:abstractNum w:abstractNumId="11" w15:restartNumberingAfterBreak="0">
+    <w:nsid w:val="7A167A0E"/>
+    <w:multiLevelType w:val="hybridMultilevel"/>
+    <w:tmpl w:val="8FCC148A"/>
+    <w:lvl w:ilvl="0" w:tplc="04090001">
+      <w:start w:val="1"/>
+      <w:numFmt w:val="bullet"/>
+      <w:lvlText w:val=""/>
+      <w:lvlJc w:val="left"/>
+      <w:pPr>
+        <w:ind w:left="720" w:hanging="360"/>
+      </w:pPr>
+      <w:rPr>
+        <w:rFonts w:ascii="Symbol" w:hAnsi="Symbol" w:hint="default"/>
+      </w:rPr>
+    </w:lvl>
+    <w:lvl w:ilvl="1" w:tplc="04090003" w:tentative="1">
+      <w:start w:val="1"/>
+      <w:numFmt w:val="bullet"/>
+      <w:lvlText w:val="o"/>
+      <w:lvlJc w:val="left"/>
+      <w:pPr>
+        <w:ind w:left="1440" w:hanging="360"/>
+      </w:pPr>
+      <w:rPr>
+        <w:rFonts w:ascii="Courier New" w:hAnsi="Courier New" w:cs="Courier New" w:hint="default"/>
+      </w:rPr>
+    </w:lvl>
+    <w:lvl w:ilvl="2" w:tplc="04090005" w:tentative="1">
+      <w:start w:val="1"/>
+      <w:numFmt w:val="bullet"/>
+      <w:lvlText w:val=""/>
+      <w:lvlJc w:val="left"/>
+      <w:pPr>
+        <w:ind w:left="2160" w:hanging="360"/>
+      </w:pPr>
+      <w:rPr>
+        <w:rFonts w:ascii="Wingdings" w:hAnsi="Wingdings" w:hint="default"/>
+      </w:rPr>
+    </w:lvl>
+    <w:lvl w:ilvl="3" w:tplc="04090001" w:tentative="1">
+      <w:start w:val="1"/>
+      <w:numFmt w:val="bullet"/>
+      <w:lvlText w:val=""/>
+      <w:lvlJc w:val="left"/>
+      <w:pPr>
+        <w:ind w:left="2880" w:hanging="360"/>
+      </w:pPr>
+      <w:rPr>
+        <w:rFonts w:ascii="Symbol" w:hAnsi="Symbol" w:hint="default"/>
+      </w:rPr>
+    </w:lvl>
+    <w:lvl w:ilvl="4" w:tplc="04090003" w:tentative="1">
+      <w:start w:val="1"/>
+      <w:numFmt w:val="bullet"/>
+      <w:lvlText w:val="o"/>
+      <w:lvlJc w:val="left"/>
+      <w:pPr>
+        <w:ind w:left="3600" w:hanging="360"/>
+      </w:pPr>
+      <w:rPr>
+        <w:rFonts w:ascii="Courier New" w:hAnsi="Courier New" w:cs="Courier New" w:hint="default"/>
+      </w:rPr>
+    </w:lvl>
+    <w:lvl w:ilvl="5" w:tplc="04090005" w:tentative="1">
+      <w:start w:val="1"/>
+      <w:numFmt w:val="bullet"/>
+      <w:lvlText w:val=""/>
+      <w:lvlJc w:val="left"/>
+      <w:pPr>
+        <w:ind w:left="4320" w:hanging="360"/>
+      </w:pPr>
+      <w:rPr>
+        <w:rFonts w:ascii="Wingdings" w:hAnsi="Wingdings" w:hint="default"/>
+      </w:rPr>
+    </w:lvl>
+    <w:lvl w:ilvl="6" w:tplc="04090001" w:tentative="1">
+      <w:start w:val="1"/>
+      <w:numFmt w:val="bullet"/>
+      <w:lvlText w:val=""/>
+      <w:lvlJc w:val="left"/>
+      <w:pPr>
+        <w:ind w:left="5040" w:hanging="360"/>
+      </w:pPr>
+      <w:rPr>
+        <w:rFonts w:ascii="Symbol" w:hAnsi="Symbol" w:hint="default"/>
+      </w:rPr>
+    </w:lvl>
+    <w:lvl w:ilvl="7" w:tplc="04090003" w:tentative="1">
+      <w:start w:val="1"/>
+      <w:numFmt w:val="bullet"/>
+      <w:lvlText w:val="o"/>
+      <w:lvlJc w:val="left"/>
+      <w:pPr>
+        <w:ind w:left="5760" w:hanging="360"/>
+      </w:pPr>
+      <w:rPr>
+        <w:rFonts w:ascii="Courier New" w:hAnsi="Courier New" w:cs="Courier New" w:hint="default"/>
+      </w:rPr>
+    </w:lvl>
+    <w:lvl w:ilvl="8" w:tplc="04090005" w:tentative="1">
+      <w:start w:val="1"/>
+      <w:numFmt w:val="bullet"/>
+      <w:lvlText w:val=""/>
+      <w:lvlJc w:val="left"/>
+      <w:pPr>
+        <w:ind w:left="6480" w:hanging="360"/>
+      </w:pPr>
+      <w:rPr>
+        <w:rFonts w:ascii="Wingdings" w:hAnsi="Wingdings" w:hint="default"/>
+      </w:rPr>
     </w:lvl>
   </w:abstractNum>
   <w:num w:numId="1" w16cid:durableId="2093503823">
@@ -4842,6 +5137,9 @@
   </w:num>
   <w:num w:numId="11" w16cid:durableId="1305885999">
     <w:abstractNumId w:val="2"/>
+  </w:num>
+  <w:num w:numId="12" w16cid:durableId="1495145649">
+    <w:abstractNumId w:val="11"/>
   </w:num>
 </w:numbering>
 </file>

</xml_diff>